<commit_message>
more simulations for the half FYST model
</commit_message>
<xml_diff>
--- a/doc/Half_FYST_Simulations.docx
+++ b/doc/Half_FYST_Simulations.docx
@@ -18,7 +18,7 @@
           <w:bCs/>
           <w:lang w:val="en-US"/>
         </w:rPr>
-        <w:t xml:space="preserve">Physical optics analysis for the ‘Half-FYST’ </w:t>
+        <w:t xml:space="preserve">Physical optics analysis for the </w:t>
       </w:r>
       <w:r>
         <w:rPr>
@@ -27,71 +27,122 @@
           <w:bCs/>
           <w:lang w:val="en-US"/>
         </w:rPr>
-        <w:t>model</w:t>
+        <w:t xml:space="preserve">partially constructed </w:t>
+      </w:r>
+      <w:r>
+        <w:rPr>
+          <w:rFonts w:ascii="Calibri" w:hAnsi="Calibri" w:cs="Calibri" w:hint="eastAsia"/>
+          <w:b/>
+          <w:bCs/>
+          <w:lang w:val="en-US"/>
+        </w:rPr>
+        <w:t>FYST model</w:t>
       </w:r>
     </w:p>
     <w:p>
       <w:pPr>
         <w:rPr>
+          <w:rFonts w:ascii="Calibri" w:hAnsi="Calibri" w:cs="Calibri"/>
+          <w:lang w:val="en-US"/>
+        </w:rPr>
+      </w:pPr>
+      <w:r>
+        <w:rPr>
+          <w:rFonts w:ascii="Calibri" w:hAnsi="Calibri" w:cs="Calibri"/>
+          <w:lang w:val="en-US"/>
+        </w:rPr>
+        <w:t>The</w:t>
+      </w:r>
+      <w:r>
+        <w:rPr>
           <w:rFonts w:ascii="Calibri" w:hAnsi="Calibri" w:cs="Calibri" w:hint="eastAsia"/>
           <w:lang w:val="en-US"/>
         </w:rPr>
-      </w:pPr>
+        <w:t xml:space="preserve"> FYST</w:t>
+      </w:r>
       <w:r>
         <w:rPr>
           <w:rFonts w:ascii="Calibri" w:hAnsi="Calibri" w:cs="Calibri"/>
           <w:lang w:val="en-US"/>
         </w:rPr>
-        <w:t>The</w:t>
+        <w:t xml:space="preserve"> telescope</w:t>
       </w:r>
       <w:r>
         <w:rPr>
           <w:rFonts w:ascii="Calibri" w:hAnsi="Calibri" w:cs="Calibri" w:hint="eastAsia"/>
           <w:lang w:val="en-US"/>
         </w:rPr>
-        <w:t xml:space="preserve"> FYST</w:t>
+        <w:t>, currently</w:t>
+      </w:r>
+      <w:r>
+        <w:rPr>
+          <w:rFonts w:ascii="Calibri" w:hAnsi="Calibri" w:cs="Calibri" w:hint="eastAsia"/>
+          <w:lang w:val="en-US"/>
+        </w:rPr>
+        <w:t xml:space="preserve"> pre-assembled in Xanten</w:t>
+      </w:r>
+      <w:r>
+        <w:rPr>
+          <w:rFonts w:ascii="Calibri" w:hAnsi="Calibri" w:cs="Calibri" w:hint="eastAsia"/>
+          <w:lang w:val="en-US"/>
+        </w:rPr>
+        <w:t>,</w:t>
       </w:r>
       <w:r>
         <w:rPr>
           <w:rFonts w:ascii="Calibri" w:hAnsi="Calibri" w:cs="Calibri"/>
           <w:lang w:val="en-US"/>
         </w:rPr>
-        <w:t xml:space="preserve"> telescope</w:t>
+        <w:t xml:space="preserve"> </w:t>
       </w:r>
       <w:r>
         <w:rPr>
           <w:rFonts w:ascii="Calibri" w:hAnsi="Calibri" w:cs="Calibri" w:hint="eastAsia"/>
           <w:lang w:val="en-US"/>
         </w:rPr>
-        <w:t xml:space="preserve"> pre-assembled in Xanten</w:t>
+        <w:t xml:space="preserve">will </w:t>
+      </w:r>
+      <w:r>
+        <w:rPr>
+          <w:rFonts w:ascii="Calibri" w:hAnsi="Calibri" w:cs="Calibri" w:hint="eastAsia"/>
+          <w:lang w:val="en-US"/>
+        </w:rPr>
+        <w:t xml:space="preserve">be partially constructed </w:t>
+      </w:r>
+      <w:r>
+        <w:rPr>
+          <w:rFonts w:ascii="Calibri" w:hAnsi="Calibri" w:cs="Calibri" w:hint="eastAsia"/>
+          <w:lang w:val="en-US"/>
+        </w:rPr>
+        <w:t xml:space="preserve">from the centra and </w:t>
       </w:r>
       <w:r>
         <w:rPr>
           <w:rFonts w:ascii="Calibri" w:hAnsi="Calibri" w:cs="Calibri"/>
           <w:lang w:val="en-US"/>
         </w:rPr>
-        <w:t xml:space="preserve"> </w:t>
+        <w:t>one-half</w:t>
       </w:r>
       <w:r>
         <w:rPr>
           <w:rFonts w:ascii="Calibri" w:hAnsi="Calibri" w:cs="Calibri" w:hint="eastAsia"/>
           <w:lang w:val="en-US"/>
         </w:rPr>
-        <w:t>will be</w:t>
+        <w:t xml:space="preserve"> panels of its two mirrors, as depicted in Figure 1.  </w:t>
       </w:r>
       <w:r>
         <w:rPr>
           <w:rFonts w:ascii="Calibri" w:hAnsi="Calibri" w:cs="Calibri"/>
           <w:lang w:val="en-US"/>
         </w:rPr>
-        <w:t xml:space="preserve"> constructed solely from </w:t>
+        <w:t>To</w:t>
       </w:r>
       <w:r>
         <w:rPr>
           <w:rFonts w:ascii="Calibri" w:hAnsi="Calibri" w:cs="Calibri" w:hint="eastAsia"/>
           <w:lang w:val="en-US"/>
         </w:rPr>
-        <w:t>the mirrors</w:t>
+        <w:t xml:space="preserve"> check the possibility of using the half antenna to test the FYST holographic system, I simulated the beam patterns of the incomplete antenna and studied the influence of the carbon fiber structure on the antenna</w:t>
       </w:r>
       <w:r>
         <w:rPr>
@@ -105,101 +156,294 @@
           <w:rFonts w:ascii="Calibri" w:hAnsi="Calibri" w:cs="Calibri" w:hint="eastAsia"/>
           <w:lang w:val="en-US"/>
         </w:rPr>
-        <w:t xml:space="preserve"> </w:t>
-      </w:r>
-      <w:r>
-        <w:rPr>
-          <w:rFonts w:ascii="Calibri" w:hAnsi="Calibri" w:cs="Calibri"/>
-          <w:lang w:val="en-US"/>
-        </w:rPr>
-        <w:t>center panels and h</w:t>
-      </w:r>
-      <w:r>
-        <w:rPr>
-          <w:rFonts w:ascii="Calibri" w:hAnsi="Calibri" w:cs="Calibri" w:hint="eastAsia"/>
-          <w:lang w:val="en-US"/>
-        </w:rPr>
-        <w:t>al</w:t>
-      </w:r>
-      <w:r>
-        <w:rPr>
-          <w:rFonts w:ascii="Calibri" w:hAnsi="Calibri" w:cs="Calibri"/>
-          <w:lang w:val="en-US"/>
-        </w:rPr>
-        <w:t>f-side panels, as depicted in Figure 1.</w:t>
-      </w:r>
-      <w:r>
-        <w:rPr>
-          <w:rFonts w:ascii="Calibri" w:hAnsi="Calibri" w:cs="Calibri" w:hint="eastAsia"/>
-          <w:lang w:val="en-US"/>
-        </w:rPr>
-        <w:t xml:space="preserve"> </w:t>
-      </w:r>
-      <w:r>
-        <w:rPr>
-          <w:rFonts w:ascii="Calibri" w:hAnsi="Calibri" w:cs="Calibri" w:hint="eastAsia"/>
-          <w:lang w:val="en-US"/>
-        </w:rPr>
-        <w:t xml:space="preserve">This note shows the simulated beam patterns </w:t>
-      </w:r>
-      <w:r>
-        <w:rPr>
-          <w:rFonts w:ascii="Calibri" w:hAnsi="Calibri" w:cs="Calibri" w:hint="eastAsia"/>
-          <w:lang w:val="en-US"/>
-        </w:rPr>
-        <w:t xml:space="preserve">of </w:t>
-      </w:r>
-      <w:r>
-        <w:rPr>
-          <w:rFonts w:ascii="Calibri" w:hAnsi="Calibri" w:cs="Calibri" w:hint="eastAsia"/>
-          <w:lang w:val="en-US"/>
-        </w:rPr>
-        <w:t>the incomplete telescope</w:t>
-      </w:r>
-      <w:r>
-        <w:rPr>
-          <w:rFonts w:ascii="Calibri" w:hAnsi="Calibri" w:cs="Calibri"/>
-          <w:lang w:val="en-US"/>
-        </w:rPr>
-        <w:t xml:space="preserve"> and the effects of the back carbon fiber supporting structure</w:t>
-      </w:r>
-      <w:r>
-        <w:rPr>
-          <w:rFonts w:ascii="Calibri" w:hAnsi="Calibri" w:cs="Calibri"/>
-          <w:lang w:val="en-US"/>
-        </w:rPr>
-        <w:t xml:space="preserve"> on the beam patterns</w:t>
-      </w:r>
-      <w:r>
-        <w:rPr>
-          <w:rFonts w:ascii="Calibri" w:hAnsi="Calibri" w:cs="Calibri"/>
-          <w:lang w:val="en-US"/>
-        </w:rPr>
-        <w:t>, so we can</w:t>
-      </w:r>
-      <w:r>
-        <w:rPr>
-          <w:rFonts w:ascii="Calibri" w:hAnsi="Calibri" w:cs="Calibri"/>
-          <w:lang w:val="en-US"/>
-        </w:rPr>
-        <w:t xml:space="preserve"> check the</w:t>
-      </w:r>
-      <w:r>
-        <w:rPr>
-          <w:rFonts w:ascii="Calibri" w:hAnsi="Calibri" w:cs="Calibri" w:hint="eastAsia"/>
-          <w:lang w:val="en-US"/>
-        </w:rPr>
-        <w:t xml:space="preserve"> possibility to test the holographic system by using the half antenna. </w:t>
+        <w:t xml:space="preserve">s beam patterns. </w:t>
       </w:r>
     </w:p>
     <w:p>
       <w:pPr>
         <w:keepNext/>
         <w:jc w:val="center"/>
-        <w:rPr>
-          <w:rFonts w:hint="eastAsia"/>
-        </w:rPr>
       </w:pPr>
+      <w:r>
+        <w:rPr>
+          <w:noProof/>
+        </w:rPr>
+        <mc:AlternateContent>
+          <mc:Choice Requires="wps">
+            <w:drawing>
+              <wp:anchor distT="45720" distB="45720" distL="114300" distR="114300" simplePos="0" relativeHeight="251661312" behindDoc="0" locked="0" layoutInCell="1" allowOverlap="1" wp14:anchorId="67790D42" wp14:editId="4800D27B">
+                <wp:simplePos x="0" y="0"/>
+                <wp:positionH relativeFrom="margin">
+                  <wp:align>center</wp:align>
+                </wp:positionH>
+                <wp:positionV relativeFrom="paragraph">
+                  <wp:posOffset>475615</wp:posOffset>
+                </wp:positionV>
+                <wp:extent cx="838200" cy="1404620"/>
+                <wp:effectExtent l="0" t="0" r="0" b="1905"/>
+                <wp:wrapNone/>
+                <wp:docPr id="349127379" name="Text Box 2"/>
+                <wp:cNvGraphicFramePr>
+                  <a:graphicFrameLocks xmlns:a="http://schemas.openxmlformats.org/drawingml/2006/main"/>
+                </wp:cNvGraphicFramePr>
+                <a:graphic xmlns:a="http://schemas.openxmlformats.org/drawingml/2006/main">
+                  <a:graphicData uri="http://schemas.microsoft.com/office/word/2010/wordprocessingShape">
+                    <wps:wsp>
+                      <wps:cNvSpPr txBox="1">
+                        <a:spLocks noChangeArrowheads="1"/>
+                      </wps:cNvSpPr>
+                      <wps:spPr bwMode="auto">
+                        <a:xfrm>
+                          <a:off x="0" y="0"/>
+                          <a:ext cx="838200" cy="1404620"/>
+                        </a:xfrm>
+                        <a:prstGeom prst="rect">
+                          <a:avLst/>
+                        </a:prstGeom>
+                        <a:noFill/>
+                        <a:ln w="9525">
+                          <a:noFill/>
+                          <a:miter lim="800000"/>
+                          <a:headEnd/>
+                          <a:tailEnd/>
+                        </a:ln>
+                      </wps:spPr>
+                      <wps:txbx>
+                        <w:txbxContent>
+                          <w:p>
+                            <w:pPr>
+                              <w:jc w:val="center"/>
+                              <w:rPr>
+                                <w:color w:val="0070C0"/>
+                                <w14:textOutline w14:w="9525" w14:cap="rnd" w14:cmpd="sng" w14:algn="ctr">
+                                  <w14:noFill/>
+                                  <w14:prstDash w14:val="solid"/>
+                                  <w14:bevel/>
+                                </w14:textOutline>
+                              </w:rPr>
+                            </w:pPr>
+                            <w:r>
+                              <w:rPr>
+                                <w:rFonts w:hint="eastAsia"/>
+                                <w:color w:val="0070C0"/>
+                                <w14:textOutline w14:w="9525" w14:cap="rnd" w14:cmpd="sng" w14:algn="ctr">
+                                  <w14:noFill/>
+                                  <w14:prstDash w14:val="solid"/>
+                                  <w14:bevel/>
+                                </w14:textOutline>
+                              </w:rPr>
+                              <w:t>M</w:t>
+                            </w:r>
+                            <w:r>
+                              <w:rPr>
+                                <w:rFonts w:hint="eastAsia"/>
+                                <w:color w:val="0070C0"/>
+                                <w14:textOutline w14:w="9525" w14:cap="rnd" w14:cmpd="sng" w14:algn="ctr">
+                                  <w14:noFill/>
+                                  <w14:prstDash w14:val="solid"/>
+                                  <w14:bevel/>
+                                </w14:textOutline>
+                              </w:rPr>
+                              <w:t>2</w:t>
+                            </w:r>
+                          </w:p>
+                        </w:txbxContent>
+                      </wps:txbx>
+                      <wps:bodyPr rot="0" vert="horz" wrap="square" lIns="91440" tIns="45720" rIns="91440" bIns="45720" anchor="t" anchorCtr="0">
+                        <a:spAutoFit/>
+                      </wps:bodyPr>
+                    </wps:wsp>
+                  </a:graphicData>
+                </a:graphic>
+                <wp14:sizeRelH relativeFrom="margin">
+                  <wp14:pctWidth>0</wp14:pctWidth>
+                </wp14:sizeRelH>
+                <wp14:sizeRelV relativeFrom="margin">
+                  <wp14:pctHeight>20000</wp14:pctHeight>
+                </wp14:sizeRelV>
+              </wp:anchor>
+            </w:drawing>
+          </mc:Choice>
+          <mc:Fallback>
+            <w:pict>
+              <v:shapetype w14:anchorId="67790D42" id="_x0000_t202" coordsize="21600,21600" o:spt="202" path="m,l,21600r21600,l21600,xe">
+                <v:stroke joinstyle="miter"/>
+                <v:path gradientshapeok="t" o:connecttype="rect"/>
+              </v:shapetype>
+              <v:shape id="Text Box 2" o:spid="_x0000_s1026" type="#_x0000_t202" style="position:absolute;left:0;text-align:left;margin-left:0;margin-top:37.45pt;width:66pt;height:110.6pt;z-index:251661312;visibility:visible;mso-wrap-style:square;mso-width-percent:0;mso-height-percent:200;mso-wrap-distance-left:9pt;mso-wrap-distance-top:3.6pt;mso-wrap-distance-right:9pt;mso-wrap-distance-bottom:3.6pt;mso-position-horizontal:center;mso-position-horizontal-relative:margin;mso-position-vertical:absolute;mso-position-vertical-relative:text;mso-width-percent:0;mso-height-percent:200;mso-width-relative:margin;mso-height-relative:margin;v-text-anchor:top" o:gfxdata="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" filled="f" stroked="f">
+                <v:textbox style="mso-fit-shape-to-text:t">
+                  <w:txbxContent>
+                    <w:p>
+                      <w:pPr>
+                        <w:jc w:val="center"/>
+                        <w:rPr>
+                          <w:color w:val="0070C0"/>
+                          <w14:textOutline w14:w="9525" w14:cap="rnd" w14:cmpd="sng" w14:algn="ctr">
+                            <w14:noFill/>
+                            <w14:prstDash w14:val="solid"/>
+                            <w14:bevel/>
+                          </w14:textOutline>
+                        </w:rPr>
+                      </w:pPr>
+                      <w:r>
+                        <w:rPr>
+                          <w:rFonts w:hint="eastAsia"/>
+                          <w:color w:val="0070C0"/>
+                          <w14:textOutline w14:w="9525" w14:cap="rnd" w14:cmpd="sng" w14:algn="ctr">
+                            <w14:noFill/>
+                            <w14:prstDash w14:val="solid"/>
+                            <w14:bevel/>
+                          </w14:textOutline>
+                        </w:rPr>
+                        <w:t>M</w:t>
+                      </w:r>
+                      <w:r>
+                        <w:rPr>
+                          <w:rFonts w:hint="eastAsia"/>
+                          <w:color w:val="0070C0"/>
+                          <w14:textOutline w14:w="9525" w14:cap="rnd" w14:cmpd="sng" w14:algn="ctr">
+                            <w14:noFill/>
+                            <w14:prstDash w14:val="solid"/>
+                            <w14:bevel/>
+                          </w14:textOutline>
+                        </w:rPr>
+                        <w:t>2</w:t>
+                      </w:r>
+                    </w:p>
+                  </w:txbxContent>
+                </v:textbox>
+                <w10:wrap anchorx="margin"/>
+              </v:shape>
+            </w:pict>
+          </mc:Fallback>
+        </mc:AlternateContent>
+      </w:r>
+      <w:r>
+        <w:rPr>
+          <w:noProof/>
+        </w:rPr>
+        <mc:AlternateContent>
+          <mc:Choice Requires="wps">
+            <w:drawing>
+              <wp:anchor distT="45720" distB="45720" distL="114300" distR="114300" simplePos="0" relativeHeight="251659264" behindDoc="0" locked="0" layoutInCell="1" allowOverlap="1" wp14:anchorId="1230FF3E" wp14:editId="04D1CE5B">
+                <wp:simplePos x="0" y="0"/>
+                <wp:positionH relativeFrom="margin">
+                  <wp:posOffset>809625</wp:posOffset>
+                </wp:positionH>
+                <wp:positionV relativeFrom="paragraph">
+                  <wp:posOffset>1049655</wp:posOffset>
+                </wp:positionV>
+                <wp:extent cx="838200" cy="1404620"/>
+                <wp:effectExtent l="0" t="0" r="0" b="1905"/>
+                <wp:wrapNone/>
+                <wp:docPr id="217" name="Text Box 2"/>
+                <wp:cNvGraphicFramePr>
+                  <a:graphicFrameLocks xmlns:a="http://schemas.openxmlformats.org/drawingml/2006/main"/>
+                </wp:cNvGraphicFramePr>
+                <a:graphic xmlns:a="http://schemas.openxmlformats.org/drawingml/2006/main">
+                  <a:graphicData uri="http://schemas.microsoft.com/office/word/2010/wordprocessingShape">
+                    <wps:wsp>
+                      <wps:cNvSpPr txBox="1">
+                        <a:spLocks noChangeArrowheads="1"/>
+                      </wps:cNvSpPr>
+                      <wps:spPr bwMode="auto">
+                        <a:xfrm>
+                          <a:off x="0" y="0"/>
+                          <a:ext cx="838200" cy="1404620"/>
+                        </a:xfrm>
+                        <a:prstGeom prst="rect">
+                          <a:avLst/>
+                        </a:prstGeom>
+                        <a:noFill/>
+                        <a:ln w="9525">
+                          <a:noFill/>
+                          <a:miter lim="800000"/>
+                          <a:headEnd/>
+                          <a:tailEnd/>
+                        </a:ln>
+                      </wps:spPr>
+                      <wps:txbx>
+                        <w:txbxContent>
+                          <w:p>
+                            <w:pPr>
+                              <w:jc w:val="center"/>
+                              <w:rPr>
+                                <w:color w:val="0070C0"/>
+                                <w14:textOutline w14:w="9525" w14:cap="rnd" w14:cmpd="sng" w14:algn="ctr">
+                                  <w14:noFill/>
+                                  <w14:prstDash w14:val="solid"/>
+                                  <w14:bevel/>
+                                </w14:textOutline>
+                              </w:rPr>
+                            </w:pPr>
+                            <w:r>
+                              <w:rPr>
+                                <w:rFonts w:hint="eastAsia"/>
+                                <w:color w:val="0070C0"/>
+                                <w14:textOutline w14:w="9525" w14:cap="rnd" w14:cmpd="sng" w14:algn="ctr">
+                                  <w14:noFill/>
+                                  <w14:prstDash w14:val="solid"/>
+                                  <w14:bevel/>
+                                </w14:textOutline>
+                              </w:rPr>
+                              <w:t>M1</w:t>
+                            </w:r>
+                          </w:p>
+                        </w:txbxContent>
+                      </wps:txbx>
+                      <wps:bodyPr rot="0" vert="horz" wrap="square" lIns="91440" tIns="45720" rIns="91440" bIns="45720" anchor="t" anchorCtr="0">
+                        <a:spAutoFit/>
+                      </wps:bodyPr>
+                    </wps:wsp>
+                  </a:graphicData>
+                </a:graphic>
+                <wp14:sizeRelH relativeFrom="margin">
+                  <wp14:pctWidth>0</wp14:pctWidth>
+                </wp14:sizeRelH>
+                <wp14:sizeRelV relativeFrom="margin">
+                  <wp14:pctHeight>20000</wp14:pctHeight>
+                </wp14:sizeRelV>
+              </wp:anchor>
+            </w:drawing>
+          </mc:Choice>
+          <mc:Fallback>
+            <w:pict>
+              <v:shape w14:anchorId="1230FF3E" id="_x0000_s1027" type="#_x0000_t202" style="position:absolute;left:0;text-align:left;margin-left:63.75pt;margin-top:82.65pt;width:66pt;height:110.6pt;z-index:251659264;visibility:visible;mso-wrap-style:square;mso-width-percent:0;mso-height-percent:200;mso-wrap-distance-left:9pt;mso-wrap-distance-top:3.6pt;mso-wrap-distance-right:9pt;mso-wrap-distance-bottom:3.6pt;mso-position-horizontal:absolute;mso-position-horizontal-relative:margin;mso-position-vertical:absolute;mso-position-vertical-relative:text;mso-width-percent:0;mso-height-percent:200;mso-width-relative:margin;mso-height-relative:margin;v-text-anchor:top" o:gfxdata="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" filled="f" stroked="f">
+                <v:textbox style="mso-fit-shape-to-text:t">
+                  <w:txbxContent>
+                    <w:p>
+                      <w:pPr>
+                        <w:jc w:val="center"/>
+                        <w:rPr>
+                          <w:color w:val="0070C0"/>
+                          <w14:textOutline w14:w="9525" w14:cap="rnd" w14:cmpd="sng" w14:algn="ctr">
+                            <w14:noFill/>
+                            <w14:prstDash w14:val="solid"/>
+                            <w14:bevel/>
+                          </w14:textOutline>
+                        </w:rPr>
+                      </w:pPr>
+                      <w:r>
+                        <w:rPr>
+                          <w:rFonts w:hint="eastAsia"/>
+                          <w:color w:val="0070C0"/>
+                          <w14:textOutline w14:w="9525" w14:cap="rnd" w14:cmpd="sng" w14:algn="ctr">
+                            <w14:noFill/>
+                            <w14:prstDash w14:val="solid"/>
+                            <w14:bevel/>
+                          </w14:textOutline>
+                        </w:rPr>
+                        <w:t>M1</w:t>
+                      </w:r>
+                    </w:p>
+                  </w:txbxContent>
+                </v:textbox>
+                <w10:wrap anchorx="margin"/>
+              </v:shape>
+            </w:pict>
+          </mc:Fallback>
+        </mc:AlternateContent>
+      </w:r>
       <w:r>
         <w:rPr>
           <w:rFonts w:ascii="Calibri" w:hAnsi="Calibri" w:cs="Calibri" w:hint="eastAsia"/>
@@ -292,10 +536,25 @@
         <w:rPr>
           <w:rFonts w:hint="eastAsia"/>
         </w:rPr>
-        <w:t xml:space="preserve">. </w:t>
-      </w:r>
-      <w:r>
-        <w:t xml:space="preserve">‘Half-FYST’ telescope model. The model consists of </w:t>
+        <w:t>.</w:t>
+      </w:r>
+      <w:r>
+        <w:rPr>
+          <w:rFonts w:hint="eastAsia"/>
+        </w:rPr>
+        <w:t xml:space="preserve"> </w:t>
+      </w:r>
+      <w:r>
+        <w:t>Partially constructed</w:t>
+      </w:r>
+      <w:r>
+        <w:rPr>
+          <w:rFonts w:hint="eastAsia"/>
+        </w:rPr>
+        <w:t xml:space="preserve"> FYST</w:t>
+      </w:r>
+      <w:r>
+        <w:t xml:space="preserve"> model. The model consists of </w:t>
       </w:r>
       <w:r>
         <w:t>centre</w:t>
@@ -316,23 +575,111 @@
     <w:p>
       <w:pPr>
         <w:rPr>
-          <w:rFonts w:hint="eastAsia"/>
+          <w:rFonts w:ascii="Calibri" w:hAnsi="Calibri" w:cs="Calibri"/>
+          <w:b/>
+          <w:bCs/>
         </w:rPr>
       </w:pPr>
       <w:r>
         <w:rPr>
-          <w:rFonts w:hint="eastAsia"/>
-        </w:rPr>
-        <w:t xml:space="preserve">The beam simulations </w:t>
-      </w:r>
-      <w:proofErr w:type="spellStart"/>
-      <w:r>
-        <w:rPr>
-          <w:rFonts w:hint="eastAsia"/>
-        </w:rPr>
-        <w:t>wer</w:t>
-      </w:r>
-      <w:proofErr w:type="spellEnd"/>
+          <w:rFonts w:ascii="Calibri" w:hAnsi="Calibri" w:cs="Calibri" w:hint="eastAsia"/>
+          <w:b/>
+          <w:bCs/>
+        </w:rPr>
+        <w:t>Beam pattern of the half antenna</w:t>
+      </w:r>
+    </w:p>
+    <w:p>
+      <w:pPr>
+        <w:rPr>
+          <w:rFonts w:ascii="Calibri" w:hAnsi="Calibri" w:cs="Calibri"/>
+        </w:rPr>
+      </w:pPr>
+      <w:r>
+        <w:rPr>
+          <w:rFonts w:ascii="Calibri" w:hAnsi="Calibri" w:cs="Calibri"/>
+        </w:rPr>
+        <w:t xml:space="preserve">The telescope </w:t>
+      </w:r>
+      <w:r>
+        <w:rPr>
+          <w:rFonts w:ascii="Calibri" w:hAnsi="Calibri" w:cs="Calibri"/>
+        </w:rPr>
+        <w:t>is horizontal reflection symmetric</w:t>
+      </w:r>
+      <w:r>
+        <w:rPr>
+          <w:rFonts w:ascii="Calibri" w:hAnsi="Calibri" w:cs="Calibri" w:hint="eastAsia"/>
+        </w:rPr>
+        <w:t>, therefore, a</w:t>
+      </w:r>
+      <w:r>
+        <w:rPr>
+          <w:rFonts w:ascii="Calibri" w:hAnsi="Calibri" w:cs="Calibri" w:hint="eastAsia"/>
+        </w:rPr>
+        <w:t xml:space="preserve"> half antenna only can deliver a half power of the original telescope to the receiver, </w:t>
+      </w:r>
+      <w:r>
+        <w:rPr>
+          <w:rFonts w:ascii="Calibri" w:hAnsi="Calibri" w:cs="Calibri" w:hint="eastAsia"/>
+        </w:rPr>
+        <w:t xml:space="preserve">the gain is also reduced by around 3dB. </w:t>
+      </w:r>
+    </w:p>
+    <w:p>
+      <w:pPr>
+        <w:jc w:val="center"/>
+        <w:rPr>
+          <w:rFonts w:ascii="Calibri" w:hAnsi="Calibri" w:cs="Calibri"/>
+        </w:rPr>
+      </w:pPr>
+      <w:r>
+        <w:rPr>
+          <w:rFonts w:ascii="Calibri" w:hAnsi="Calibri" w:cs="Calibri"/>
+          <w:noProof/>
+        </w:rPr>
+        <w:drawing>
+          <wp:inline distT="0" distB="0" distL="0" distR="0" wp14:anchorId="191352DA" wp14:editId="365623BC">
+            <wp:extent cx="5731510" cy="1910715"/>
+            <wp:effectExtent l="0" t="0" r="2540" b="0"/>
+            <wp:docPr id="448476045" name="Picture 2" descr="A graph of different types of graphs&#10;&#10;Description automatically generated with medium confidence"/>
+            <wp:cNvGraphicFramePr>
+              <a:graphicFrameLocks xmlns:a="http://schemas.openxmlformats.org/drawingml/2006/main" noChangeAspect="1"/>
+            </wp:cNvGraphicFramePr>
+            <a:graphic xmlns:a="http://schemas.openxmlformats.org/drawingml/2006/main">
+              <a:graphicData uri="http://schemas.openxmlformats.org/drawingml/2006/picture">
+                <pic:pic xmlns:pic="http://schemas.openxmlformats.org/drawingml/2006/picture">
+                  <pic:nvPicPr>
+                    <pic:cNvPr id="448476045" name="Picture 2" descr="A graph of different types of graphs&#10;&#10;Description automatically generated with medium confidence"/>
+                    <pic:cNvPicPr/>
+                  </pic:nvPicPr>
+                  <pic:blipFill>
+                    <a:blip r:embed="rId6">
+                      <a:extLst>
+                        <a:ext uri="{28A0092B-C50C-407E-A947-70E740481C1C}">
+                          <a14:useLocalDpi xmlns:a14="http://schemas.microsoft.com/office/drawing/2010/main" val="0"/>
+                        </a:ext>
+                      </a:extLst>
+                    </a:blip>
+                    <a:stretch>
+                      <a:fillRect/>
+                    </a:stretch>
+                  </pic:blipFill>
+                  <pic:spPr>
+                    <a:xfrm>
+                      <a:off x="0" y="0"/>
+                      <a:ext cx="5731510" cy="1910715"/>
+                    </a:xfrm>
+                    <a:prstGeom prst="rect">
+                      <a:avLst/>
+                    </a:prstGeom>
+                  </pic:spPr>
+                </pic:pic>
+              </a:graphicData>
+            </a:graphic>
+          </wp:inline>
+        </w:drawing>
+      </w:r>
     </w:p>
     <w:sectPr>
       <w:pgSz w:w="11906" w:h="16838"/>

</xml_diff>

<commit_message>
update report in doc
</commit_message>
<xml_diff>
--- a/doc/Half_FYST_Simulations.docx
+++ b/doc/Half_FYST_Simulations.docx
@@ -109,7 +109,7 @@
       </w:r>
       <w:r>
         <w:rPr>
-          <w:rFonts w:ascii="Calibri" w:hAnsi="Calibri" w:cs="Calibri" w:hint="eastAsia"/>
+          <w:rFonts w:ascii="Calibri" w:hAnsi="Calibri" w:cs="Calibri"/>
           <w:lang w:val="en-US"/>
         </w:rPr>
         <w:t>C</w:t>
@@ -123,7 +123,7 @@
       </w:r>
       <w:r>
         <w:rPr>
-          <w:rFonts w:ascii="Calibri" w:hAnsi="Calibri" w:cs="Calibri" w:hint="eastAsia"/>
+          <w:rFonts w:ascii="Calibri" w:hAnsi="Calibri" w:cs="Calibri"/>
           <w:lang w:val="en-US"/>
         </w:rPr>
         <w:t>F</w:t>
@@ -448,7 +448,7 @@
                     <pic:cNvPicPr/>
                   </pic:nvPicPr>
                   <pic:blipFill rotWithShape="1">
-                    <a:blip r:embed="rId5">
+                    <a:blip r:embed="rId6">
                       <a:extLst>
                         <a:ext uri="{28A0092B-C50C-407E-A947-70E740481C1C}">
                           <a14:useLocalDpi xmlns:a14="http://schemas.microsoft.com/office/drawing/2010/main" val="0"/>
@@ -596,7 +596,7 @@
     <w:p>
       <w:pPr>
         <w:rPr>
-          <w:rFonts w:ascii="Calibri" w:hAnsi="Calibri" w:cs="Calibri" w:hint="eastAsia"/>
+          <w:rFonts w:ascii="Calibri" w:hAnsi="Calibri" w:cs="Calibri"/>
         </w:rPr>
       </w:pPr>
       <w:r>
@@ -627,17 +627,11 @@
         <w:rPr>
           <w:rFonts w:ascii="Calibri" w:hAnsi="Calibri" w:cs="Calibri"/>
         </w:rPr>
-        <w:t xml:space="preserve">The gain is reduced by around 4dB, and </w:t>
-      </w:r>
-      <w:r>
-        <w:rPr>
-          <w:rFonts w:ascii="Calibri" w:hAnsi="Calibri" w:cs="Calibri" w:hint="eastAsia"/>
-        </w:rPr>
-        <w:t>the beam changes into elliptical beam</w:t>
-      </w:r>
-      <w:r>
-        <w:rPr>
-          <w:rFonts w:ascii="Calibri" w:hAnsi="Calibri" w:cs="Calibri" w:hint="eastAsia"/>
+        <w:t>The gain is reduced by around 4dB, and the beam changes into elliptical beam</w:t>
+      </w:r>
+      <w:r>
+        <w:rPr>
+          <w:rFonts w:ascii="Calibri" w:hAnsi="Calibri" w:cs="Calibri"/>
         </w:rPr>
         <w:t xml:space="preserve">. The beam size is also extended along elevation axis. </w:t>
       </w:r>
@@ -670,7 +664,7 @@
                     <pic:cNvPicPr/>
                   </pic:nvPicPr>
                   <pic:blipFill rotWithShape="1">
-                    <a:blip r:embed="rId6">
+                    <a:blip r:embed="rId7">
                       <a:extLst>
                         <a:ext uri="{28A0092B-C50C-407E-A947-70E740481C1C}">
                           <a14:useLocalDpi xmlns:a14="http://schemas.microsoft.com/office/drawing/2010/main" val="0"/>
@@ -760,10 +754,13 @@
       <w:pPr>
         <w:keepNext/>
         <w:jc w:val="center"/>
-      </w:pPr>
-      <w:r>
-        <w:rPr>
-          <w:rFonts w:ascii="Calibri" w:hAnsi="Calibri" w:cs="Calibri" w:hint="eastAsia"/>
+        <w:rPr>
+          <w:rFonts w:ascii="Calibri" w:hAnsi="Calibri" w:cs="Calibri"/>
+        </w:rPr>
+      </w:pPr>
+      <w:r>
+        <w:rPr>
+          <w:rFonts w:ascii="Calibri" w:hAnsi="Calibri" w:cs="Calibri"/>
           <w:noProof/>
         </w:rPr>
         <w:lastRenderedPageBreak/>
@@ -783,7 +780,7 @@
                     <pic:cNvPicPr/>
                   </pic:nvPicPr>
                   <pic:blipFill>
-                    <a:blip r:embed="rId7">
+                    <a:blip r:embed="rId8">
                       <a:extLst>
                         <a:ext uri="{28A0092B-C50C-407E-A947-70E740481C1C}">
                           <a14:useLocalDpi xmlns:a14="http://schemas.microsoft.com/office/drawing/2010/main" val="0"/>
@@ -889,15 +886,15 @@
           <w:b/>
           <w:bCs/>
         </w:rPr>
-        <w:t xml:space="preserve">Effects of the exposed </w:t>
-      </w:r>
-      <w:r>
-        <w:rPr>
-          <w:rFonts w:ascii="Calibri" w:hAnsi="Calibri" w:cs="Calibri" w:hint="eastAsia"/>
+        <w:t xml:space="preserve">Effects of the exposed Carbon Fiber </w:t>
+      </w:r>
+      <w:r>
+        <w:rPr>
+          <w:rFonts w:ascii="Calibri" w:hAnsi="Calibri" w:cs="Calibri"/>
           <w:b/>
           <w:bCs/>
         </w:rPr>
-        <w:t>C</w:t>
+        <w:t xml:space="preserve">(CF) </w:t>
       </w:r>
       <w:r>
         <w:rPr>
@@ -905,7 +902,7 @@
           <w:b/>
           <w:bCs/>
         </w:rPr>
-        <w:t>arbon Fiber plate</w:t>
+        <w:t>plate</w:t>
       </w:r>
     </w:p>
     <w:p>
@@ -916,27 +913,25 @@
       </w:pPr>
       <w:r>
         <w:rPr>
-          <w:rFonts w:ascii="Calibri" w:hAnsi="Calibri" w:cs="Calibri" w:hint="eastAsia"/>
+          <w:rFonts w:ascii="Calibri" w:hAnsi="Calibri" w:cs="Calibri"/>
         </w:rPr>
         <w:t xml:space="preserve">Due to the absence of half panels, the carbon </w:t>
       </w:r>
-      <w:proofErr w:type="spellStart"/>
-      <w:r>
-        <w:rPr>
-          <w:rFonts w:ascii="Calibri" w:hAnsi="Calibri" w:cs="Calibri" w:hint="eastAsia"/>
-        </w:rPr>
-        <w:t>fiber</w:t>
-      </w:r>
-      <w:proofErr w:type="spellEnd"/>
-      <w:r>
-        <w:rPr>
-          <w:rFonts w:ascii="Calibri" w:hAnsi="Calibri" w:cs="Calibri" w:hint="eastAsia"/>
+      <w:r>
+        <w:rPr>
+          <w:rFonts w:ascii="Calibri" w:hAnsi="Calibri" w:cs="Calibri"/>
+        </w:rPr>
+        <w:t>fibre</w:t>
+      </w:r>
+      <w:r>
+        <w:rPr>
+          <w:rFonts w:ascii="Calibri" w:hAnsi="Calibri" w:cs="Calibri"/>
         </w:rPr>
         <w:t xml:space="preserve"> would be exposed, see the model in figure 4. The flat plates do scatter the light and introduce error patterns in the antenna beam. </w:t>
       </w:r>
       <w:r>
         <w:rPr>
-          <w:rFonts w:ascii="Calibri" w:hAnsi="Calibri" w:cs="Calibri" w:hint="eastAsia"/>
+          <w:rFonts w:ascii="Calibri" w:hAnsi="Calibri" w:cs="Calibri"/>
         </w:rPr>
         <w:t xml:space="preserve">Here we made an extreme assumption, </w:t>
       </w:r>
@@ -944,43 +939,52 @@
         <w:rPr>
           <w:rFonts w:ascii="Calibri" w:hAnsi="Calibri" w:cs="Calibri"/>
         </w:rPr>
-        <w:t>treating</w:t>
-      </w:r>
-      <w:r>
-        <w:rPr>
-          <w:rFonts w:ascii="Calibri" w:hAnsi="Calibri" w:cs="Calibri" w:hint="eastAsia"/>
-        </w:rPr>
-        <w:t xml:space="preserve"> the </w:t>
-      </w:r>
-      <w:r>
-        <w:rPr>
-          <w:rFonts w:ascii="Calibri" w:hAnsi="Calibri" w:cs="Calibri" w:hint="eastAsia"/>
+        <w:t xml:space="preserve">treating the </w:t>
+      </w:r>
+      <w:r>
+        <w:rPr>
+          <w:rFonts w:ascii="Calibri" w:hAnsi="Calibri" w:cs="Calibri"/>
         </w:rPr>
         <w:t xml:space="preserve">carbon </w:t>
       </w:r>
-      <w:proofErr w:type="spellStart"/>
-      <w:r>
-        <w:rPr>
-          <w:rFonts w:ascii="Calibri" w:hAnsi="Calibri" w:cs="Calibri" w:hint="eastAsia"/>
-        </w:rPr>
-        <w:t>fiber</w:t>
-      </w:r>
-      <w:proofErr w:type="spellEnd"/>
-      <w:r>
-        <w:rPr>
-          <w:rFonts w:ascii="Calibri" w:hAnsi="Calibri" w:cs="Calibri" w:hint="eastAsia"/>
-        </w:rPr>
-        <w:t xml:space="preserve"> as a flat metal plate without loss in its surface. </w:t>
+      <w:r>
+        <w:rPr>
+          <w:rFonts w:ascii="Calibri" w:hAnsi="Calibri" w:cs="Calibri"/>
+        </w:rPr>
+        <w:t>fibre</w:t>
+      </w:r>
+      <w:r>
+        <w:rPr>
+          <w:rFonts w:ascii="Calibri" w:hAnsi="Calibri" w:cs="Calibri"/>
+        </w:rPr>
+        <w:t xml:space="preserve"> as </w:t>
+      </w:r>
+      <w:r>
+        <w:rPr>
+          <w:rFonts w:ascii="Calibri" w:hAnsi="Calibri" w:cs="Calibri"/>
+          <w:b/>
+          <w:bCs/>
+        </w:rPr>
+        <w:t>a flat metal plate</w:t>
+      </w:r>
+      <w:r>
+        <w:rPr>
+          <w:rFonts w:ascii="Calibri" w:hAnsi="Calibri" w:cs="Calibri"/>
+        </w:rPr>
+        <w:t xml:space="preserve"> without loss in its surface. </w:t>
       </w:r>
     </w:p>
     <w:p>
       <w:pPr>
         <w:keepNext/>
         <w:jc w:val="center"/>
-      </w:pPr>
-      <w:r>
-        <w:rPr>
-          <w:rFonts w:ascii="Calibri" w:hAnsi="Calibri" w:cs="Calibri" w:hint="eastAsia"/>
+        <w:rPr>
+          <w:rFonts w:ascii="Calibri" w:hAnsi="Calibri" w:cs="Calibri"/>
+        </w:rPr>
+      </w:pPr>
+      <w:r>
+        <w:rPr>
+          <w:rFonts w:ascii="Calibri" w:hAnsi="Calibri" w:cs="Calibri"/>
           <w:noProof/>
         </w:rPr>
         <w:drawing>
@@ -999,7 +1003,7 @@
                     <pic:cNvPicPr/>
                   </pic:nvPicPr>
                   <pic:blipFill rotWithShape="1">
-                    <a:blip r:embed="rId8">
+                    <a:blip r:embed="rId9">
                       <a:extLst>
                         <a:ext uri="{28A0092B-C50C-407E-A947-70E740481C1C}">
                           <a14:useLocalDpi xmlns:a14="http://schemas.microsoft.com/office/drawing/2010/main" val="0"/>
@@ -1037,50 +1041,781 @@
       <w:pPr>
         <w:pStyle w:val="Caption"/>
         <w:jc w:val="center"/>
-      </w:pPr>
-      <w:r>
+        <w:rPr>
+          <w:rFonts w:ascii="Calibri" w:hAnsi="Calibri" w:cs="Calibri"/>
+        </w:rPr>
+      </w:pPr>
+      <w:r>
+        <w:rPr>
+          <w:rFonts w:ascii="Calibri" w:hAnsi="Calibri" w:cs="Calibri"/>
+        </w:rPr>
         <w:t xml:space="preserve">Figure </w:t>
       </w:r>
       <w:r>
+        <w:rPr>
+          <w:rFonts w:ascii="Calibri" w:hAnsi="Calibri" w:cs="Calibri"/>
+        </w:rPr>
         <w:fldChar w:fldCharType="begin"/>
       </w:r>
       <w:r>
+        <w:rPr>
+          <w:rFonts w:ascii="Calibri" w:hAnsi="Calibri" w:cs="Calibri"/>
+        </w:rPr>
         <w:instrText xml:space="preserve"> SEQ Figure \* ARABIC </w:instrText>
       </w:r>
       <w:r>
+        <w:rPr>
+          <w:rFonts w:ascii="Calibri" w:hAnsi="Calibri" w:cs="Calibri"/>
+        </w:rPr>
         <w:fldChar w:fldCharType="separate"/>
       </w:r>
       <w:r>
         <w:rPr>
+          <w:rFonts w:ascii="Calibri" w:hAnsi="Calibri" w:cs="Calibri"/>
           <w:noProof/>
         </w:rPr>
         <w:t>4</w:t>
       </w:r>
       <w:r>
+        <w:rPr>
+          <w:rFonts w:ascii="Calibri" w:hAnsi="Calibri" w:cs="Calibri"/>
+        </w:rPr>
         <w:fldChar w:fldCharType="end"/>
       </w:r>
       <w:r>
         <w:rPr>
+          <w:rFonts w:ascii="Calibri" w:hAnsi="Calibri" w:cs="Calibri"/>
+        </w:rPr>
+        <w:t xml:space="preserve">. Carbon </w:t>
+      </w:r>
+      <w:r>
+        <w:rPr>
+          <w:rFonts w:ascii="Calibri" w:hAnsi="Calibri" w:cs="Calibri"/>
+        </w:rPr>
+        <w:t>fibre</w:t>
+      </w:r>
+      <w:r>
+        <w:rPr>
+          <w:rFonts w:ascii="Calibri" w:hAnsi="Calibri" w:cs="Calibri"/>
+        </w:rPr>
+        <w:t xml:space="preserve"> plates</w:t>
+      </w:r>
+      <w:r>
+        <w:rPr>
+          <w:rFonts w:ascii="Calibri" w:hAnsi="Calibri" w:cs="Calibri"/>
+        </w:rPr>
+        <w:t xml:space="preserve"> (</w:t>
+      </w:r>
+      <w:proofErr w:type="gramStart"/>
+      <w:r>
+        <w:rPr>
+          <w:rFonts w:ascii="Calibri" w:hAnsi="Calibri" w:cs="Calibri"/>
+        </w:rPr>
+        <w:t>Gray</w:t>
+      </w:r>
+      <w:r>
+        <w:rPr>
+          <w:rFonts w:ascii="Calibri" w:hAnsi="Calibri" w:cs="Calibri"/>
+        </w:rPr>
+        <w:t xml:space="preserve">) </w:t>
+      </w:r>
+      <w:r>
+        <w:rPr>
+          <w:rFonts w:ascii="Calibri" w:hAnsi="Calibri" w:cs="Calibri"/>
+        </w:rPr>
+        <w:t xml:space="preserve"> and</w:t>
+      </w:r>
+      <w:proofErr w:type="gramEnd"/>
+      <w:r>
+        <w:rPr>
+          <w:rFonts w:ascii="Calibri" w:hAnsi="Calibri" w:cs="Calibri"/>
+        </w:rPr>
+        <w:t xml:space="preserve"> </w:t>
+      </w:r>
+      <w:r>
+        <w:rPr>
+          <w:rFonts w:ascii="Calibri" w:hAnsi="Calibri" w:cs="Calibri"/>
+        </w:rPr>
+        <w:t xml:space="preserve">the half </w:t>
+      </w:r>
+      <w:r>
+        <w:rPr>
+          <w:rFonts w:ascii="Calibri" w:hAnsi="Calibri" w:cs="Calibri"/>
+        </w:rPr>
+        <w:t>panels</w:t>
+      </w:r>
+      <w:r>
+        <w:rPr>
+          <w:rFonts w:ascii="Calibri" w:hAnsi="Calibri" w:cs="Calibri"/>
+        </w:rPr>
+        <w:t>.</w:t>
+      </w:r>
+    </w:p>
+    <w:p>
+      <w:pPr>
+        <w:rPr>
+          <w:rFonts w:ascii="Calibri" w:hAnsi="Calibri" w:cs="Calibri"/>
+        </w:rPr>
+      </w:pPr>
+      <w:r>
+        <w:rPr>
+          <w:rFonts w:ascii="Calibri" w:hAnsi="Calibri" w:cs="Calibri"/>
+        </w:rPr>
+        <w:t>We still use our ‘Two-step’ Kirchhoff integration method to compute the beam pattern</w:t>
+      </w:r>
+      <w:r>
+        <w:rPr>
+          <w:rFonts w:ascii="Calibri" w:hAnsi="Calibri" w:cs="Calibri"/>
+        </w:rPr>
+        <w:t>. Here,</w:t>
+      </w:r>
+      <w:r>
+        <w:rPr>
+          <w:rFonts w:ascii="Calibri" w:hAnsi="Calibri" w:cs="Calibri"/>
+        </w:rPr>
+        <w:t xml:space="preserve"> two intermediate focal planes </w:t>
+      </w:r>
+      <w:r>
+        <w:rPr>
+          <w:rFonts w:ascii="Calibri" w:hAnsi="Calibri" w:cs="Calibri"/>
+        </w:rPr>
+        <w:t>must be</w:t>
+      </w:r>
+      <w:r>
+        <w:rPr>
+          <w:rFonts w:ascii="Calibri" w:hAnsi="Calibri" w:cs="Calibri"/>
+        </w:rPr>
+        <w:t xml:space="preserve"> used</w:t>
+      </w:r>
+      <w:r>
+        <w:rPr>
+          <w:rFonts w:ascii="Calibri" w:hAnsi="Calibri" w:cs="Calibri"/>
+        </w:rPr>
+        <w:t xml:space="preserve"> to compute the diffraction fields from curved panels and the flat CF plate</w:t>
+      </w:r>
+      <w:r>
+        <w:rPr>
+          <w:rFonts w:ascii="Calibri" w:hAnsi="Calibri" w:cs="Calibri"/>
+        </w:rPr>
+        <w:t>, one is the intermediate focal plane of the modified hyperboloid mirror (M2)</w:t>
+      </w:r>
+      <w:r>
+        <w:rPr>
+          <w:rFonts w:ascii="Calibri" w:hAnsi="Calibri" w:cs="Calibri"/>
+        </w:rPr>
+        <w:t xml:space="preserve"> to collect the fields scattered by the panels</w:t>
+      </w:r>
+      <w:r>
+        <w:rPr>
+          <w:rFonts w:ascii="Calibri" w:hAnsi="Calibri" w:cs="Calibri"/>
+        </w:rPr>
+        <w:t xml:space="preserve">, other is located at the image plane of the receiver relative to the flat carbon </w:t>
+      </w:r>
+      <w:r>
+        <w:rPr>
+          <w:rFonts w:ascii="Calibri" w:hAnsi="Calibri" w:cs="Calibri"/>
+        </w:rPr>
+        <w:t>fibre</w:t>
+      </w:r>
+      <w:r>
+        <w:rPr>
+          <w:rFonts w:ascii="Calibri" w:hAnsi="Calibri" w:cs="Calibri"/>
+        </w:rPr>
+        <w:t xml:space="preserve"> plate</w:t>
+      </w:r>
+      <w:r>
+        <w:rPr>
+          <w:rFonts w:ascii="Calibri" w:hAnsi="Calibri" w:cs="Calibri"/>
+        </w:rPr>
+        <w:t xml:space="preserve"> and used to record the diffracted fields from the carbon fibre of M2</w:t>
+      </w:r>
+      <w:r>
+        <w:rPr>
+          <w:rFonts w:ascii="Calibri" w:hAnsi="Calibri" w:cs="Calibri"/>
+        </w:rPr>
+        <w:t>, see the square plane behind M2 in Figure 5</w:t>
+      </w:r>
+      <w:r>
+        <w:rPr>
+          <w:rFonts w:ascii="Calibri" w:hAnsi="Calibri" w:cs="Calibri"/>
+        </w:rPr>
+        <w:t>.</w:t>
+      </w:r>
+    </w:p>
+    <w:p>
+      <w:pPr>
+        <w:keepNext/>
+        <w:jc w:val="right"/>
+        <w:rPr>
+          <w:rFonts w:ascii="Calibri" w:hAnsi="Calibri" w:cs="Calibri"/>
+        </w:rPr>
+      </w:pPr>
+      <w:r>
+        <w:rPr>
+          <w:rFonts w:ascii="Calibri" w:hAnsi="Calibri" w:cs="Calibri"/>
+          <w:noProof/>
+        </w:rPr>
+        <w:lastRenderedPageBreak/>
+        <w:drawing>
+          <wp:anchor distT="0" distB="0" distL="114300" distR="114300" simplePos="0" relativeHeight="251662336" behindDoc="0" locked="0" layoutInCell="1" allowOverlap="1" wp14:anchorId="3913D16D" wp14:editId="05084C38">
+            <wp:simplePos x="0" y="0"/>
+            <wp:positionH relativeFrom="column">
+              <wp:posOffset>752475</wp:posOffset>
+            </wp:positionH>
+            <wp:positionV relativeFrom="paragraph">
+              <wp:posOffset>9525</wp:posOffset>
+            </wp:positionV>
+            <wp:extent cx="2105025" cy="1800656"/>
+            <wp:effectExtent l="0" t="0" r="0" b="9525"/>
+            <wp:wrapNone/>
+            <wp:docPr id="411466665" name="Picture 4" descr="A close-up of a graph&#10;&#10;Description automatically generated"/>
+            <wp:cNvGraphicFramePr>
+              <a:graphicFrameLocks xmlns:a="http://schemas.openxmlformats.org/drawingml/2006/main" noChangeAspect="1"/>
+            </wp:cNvGraphicFramePr>
+            <a:graphic xmlns:a="http://schemas.openxmlformats.org/drawingml/2006/main">
+              <a:graphicData uri="http://schemas.openxmlformats.org/drawingml/2006/picture">
+                <pic:pic xmlns:pic="http://schemas.openxmlformats.org/drawingml/2006/picture">
+                  <pic:nvPicPr>
+                    <pic:cNvPr id="411466665" name="Picture 4" descr="A close-up of a graph&#10;&#10;Description automatically generated"/>
+                    <pic:cNvPicPr/>
+                  </pic:nvPicPr>
+                  <pic:blipFill rotWithShape="1">
+                    <a:blip r:embed="rId10">
+                      <a:extLst>
+                        <a:ext uri="{28A0092B-C50C-407E-A947-70E740481C1C}">
+                          <a14:useLocalDpi xmlns:a14="http://schemas.microsoft.com/office/drawing/2010/main" val="0"/>
+                        </a:ext>
+                      </a:extLst>
+                    </a:blip>
+                    <a:srcRect r="49812"/>
+                    <a:stretch/>
+                  </pic:blipFill>
+                  <pic:spPr bwMode="auto">
+                    <a:xfrm>
+                      <a:off x="0" y="0"/>
+                      <a:ext cx="2105025" cy="1800656"/>
+                    </a:xfrm>
+                    <a:prstGeom prst="rect">
+                      <a:avLst/>
+                    </a:prstGeom>
+                    <a:ln>
+                      <a:noFill/>
+                    </a:ln>
+                    <a:extLst>
+                      <a:ext uri="{53640926-AAD7-44D8-BBD7-CCE9431645EC}">
+                        <a14:shadowObscured xmlns:a14="http://schemas.microsoft.com/office/drawing/2010/main"/>
+                      </a:ext>
+                    </a:extLst>
+                  </pic:spPr>
+                </pic:pic>
+              </a:graphicData>
+            </a:graphic>
+            <wp14:sizeRelH relativeFrom="page">
+              <wp14:pctWidth>0</wp14:pctWidth>
+            </wp14:sizeRelH>
+            <wp14:sizeRelV relativeFrom="page">
+              <wp14:pctHeight>0</wp14:pctHeight>
+            </wp14:sizeRelV>
+          </wp:anchor>
+        </w:drawing>
+      </w:r>
+      <w:r>
+        <w:rPr>
+          <w:rFonts w:ascii="Calibri" w:hAnsi="Calibri" w:cs="Calibri"/>
+          <w:noProof/>
+        </w:rPr>
+        <mc:AlternateContent>
+          <mc:Choice Requires="wps">
+            <w:drawing>
+              <wp:anchor distT="0" distB="0" distL="114300" distR="114300" simplePos="0" relativeHeight="251663360" behindDoc="0" locked="0" layoutInCell="1" allowOverlap="1" wp14:anchorId="41165A72" wp14:editId="57075A38">
+                <wp:simplePos x="0" y="0"/>
+                <wp:positionH relativeFrom="margin">
+                  <wp:posOffset>2618740</wp:posOffset>
+                </wp:positionH>
+                <wp:positionV relativeFrom="paragraph">
+                  <wp:posOffset>1064260</wp:posOffset>
+                </wp:positionV>
+                <wp:extent cx="885825" cy="45719"/>
+                <wp:effectExtent l="0" t="57150" r="28575" b="50165"/>
+                <wp:wrapNone/>
+                <wp:docPr id="475671672" name="Straight Arrow Connector 5"/>
+                <wp:cNvGraphicFramePr/>
+                <a:graphic xmlns:a="http://schemas.openxmlformats.org/drawingml/2006/main">
+                  <a:graphicData uri="http://schemas.microsoft.com/office/word/2010/wordprocessingShape">
+                    <wps:wsp>
+                      <wps:cNvCnPr/>
+                      <wps:spPr>
+                        <a:xfrm flipH="1" flipV="1">
+                          <a:off x="0" y="0"/>
+                          <a:ext cx="885825" cy="45719"/>
+                        </a:xfrm>
+                        <a:prstGeom prst="straightConnector1">
+                          <a:avLst/>
+                        </a:prstGeom>
+                        <a:ln w="12700">
+                          <a:solidFill>
+                            <a:schemeClr val="tx1"/>
+                          </a:solidFill>
+                          <a:tailEnd type="triangle"/>
+                        </a:ln>
+                      </wps:spPr>
+                      <wps:style>
+                        <a:lnRef idx="1">
+                          <a:schemeClr val="accent1"/>
+                        </a:lnRef>
+                        <a:fillRef idx="0">
+                          <a:schemeClr val="accent1"/>
+                        </a:fillRef>
+                        <a:effectRef idx="0">
+                          <a:schemeClr val="accent1"/>
+                        </a:effectRef>
+                        <a:fontRef idx="minor">
+                          <a:schemeClr val="tx1"/>
+                        </a:fontRef>
+                      </wps:style>
+                      <wps:bodyPr/>
+                    </wps:wsp>
+                  </a:graphicData>
+                </a:graphic>
+                <wp14:sizeRelH relativeFrom="margin">
+                  <wp14:pctWidth>0</wp14:pctWidth>
+                </wp14:sizeRelH>
+                <wp14:sizeRelV relativeFrom="margin">
+                  <wp14:pctHeight>0</wp14:pctHeight>
+                </wp14:sizeRelV>
+              </wp:anchor>
+            </w:drawing>
+          </mc:Choice>
+          <mc:Fallback>
+            <w:pict>
+              <v:shapetype w14:anchorId="51490947" id="_x0000_t32" coordsize="21600,21600" o:spt="32" o:oned="t" path="m,l21600,21600e" filled="f">
+                <v:path arrowok="t" fillok="f" o:connecttype="none"/>
+                <o:lock v:ext="edit" shapetype="t"/>
+              </v:shapetype>
+              <v:shape id="Straight Arrow Connector 5" o:spid="_x0000_s1026" type="#_x0000_t32" style="position:absolute;margin-left:206.2pt;margin-top:83.8pt;width:69.75pt;height:3.6pt;flip:x y;z-index:251663360;visibility:visible;mso-wrap-style:square;mso-width-percent:0;mso-height-percent:0;mso-wrap-distance-left:9pt;mso-wrap-distance-top:0;mso-wrap-distance-right:9pt;mso-wrap-distance-bottom:0;mso-position-horizontal:absolute;mso-position-horizontal-relative:margin;mso-position-vertical:absolute;mso-position-vertical-relative:text;mso-width-percent:0;mso-height-percent:0;mso-width-relative:margin;mso-height-relative:margin" o:gfxdata="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" strokecolor="black [3213]" strokeweight="1pt">
+                <v:stroke endarrow="block" joinstyle="miter"/>
+                <w10:wrap anchorx="margin"/>
+              </v:shape>
+            </w:pict>
+          </mc:Fallback>
+        </mc:AlternateContent>
+      </w:r>
+      <w:r>
+        <w:rPr>
+          <w:rFonts w:ascii="Calibri" w:hAnsi="Calibri" w:cs="Calibri"/>
+          <w:noProof/>
+        </w:rPr>
+        <w:drawing>
+          <wp:inline distT="0" distB="0" distL="0" distR="0" wp14:anchorId="44AF9F61" wp14:editId="5C068DB5">
+            <wp:extent cx="2404945" cy="2124075"/>
+            <wp:effectExtent l="0" t="0" r="0" b="0"/>
+            <wp:docPr id="968485313" name="Picture 1" descr="A computer generated image of a building&#10;&#10;Description automatically generated"/>
+            <wp:cNvGraphicFramePr>
+              <a:graphicFrameLocks xmlns:a="http://schemas.openxmlformats.org/drawingml/2006/main" noChangeAspect="1"/>
+            </wp:cNvGraphicFramePr>
+            <a:graphic xmlns:a="http://schemas.openxmlformats.org/drawingml/2006/main">
+              <a:graphicData uri="http://schemas.openxmlformats.org/drawingml/2006/picture">
+                <pic:pic xmlns:pic="http://schemas.openxmlformats.org/drawingml/2006/picture">
+                  <pic:nvPicPr>
+                    <pic:cNvPr id="968485313" name="Picture 1" descr="A computer generated image of a building&#10;&#10;Description automatically generated"/>
+                    <pic:cNvPicPr/>
+                  </pic:nvPicPr>
+                  <pic:blipFill rotWithShape="1">
+                    <a:blip r:embed="rId11">
+                      <a:extLst>
+                        <a:ext uri="{28A0092B-C50C-407E-A947-70E740481C1C}">
+                          <a14:useLocalDpi xmlns:a14="http://schemas.microsoft.com/office/drawing/2010/main" val="0"/>
+                        </a:ext>
+                      </a:extLst>
+                    </a:blip>
+                    <a:srcRect l="16785" t="19281" r="14912" b="3801"/>
+                    <a:stretch/>
+                  </pic:blipFill>
+                  <pic:spPr bwMode="auto">
+                    <a:xfrm>
+                      <a:off x="0" y="0"/>
+                      <a:ext cx="2418730" cy="2136250"/>
+                    </a:xfrm>
+                    <a:prstGeom prst="rect">
+                      <a:avLst/>
+                    </a:prstGeom>
+                    <a:ln>
+                      <a:noFill/>
+                    </a:ln>
+                    <a:extLst>
+                      <a:ext uri="{53640926-AAD7-44D8-BBD7-CCE9431645EC}">
+                        <a14:shadowObscured xmlns:a14="http://schemas.microsoft.com/office/drawing/2010/main"/>
+                      </a:ext>
+                    </a:extLst>
+                  </pic:spPr>
+                </pic:pic>
+              </a:graphicData>
+            </a:graphic>
+          </wp:inline>
+        </w:drawing>
+      </w:r>
+    </w:p>
+    <w:p>
+      <w:pPr>
+        <w:pStyle w:val="Caption"/>
+        <w:jc w:val="center"/>
+        <w:rPr>
+          <w:rFonts w:ascii="Calibri" w:hAnsi="Calibri" w:cs="Calibri"/>
+        </w:rPr>
+      </w:pPr>
+      <w:r>
+        <w:rPr>
+          <w:rFonts w:ascii="Calibri" w:hAnsi="Calibri" w:cs="Calibri"/>
+        </w:rPr>
+        <w:t xml:space="preserve">Figure </w:t>
+      </w:r>
+      <w:r>
+        <w:rPr>
+          <w:rFonts w:ascii="Calibri" w:hAnsi="Calibri" w:cs="Calibri"/>
+        </w:rPr>
+        <w:fldChar w:fldCharType="begin"/>
+      </w:r>
+      <w:r>
+        <w:rPr>
+          <w:rFonts w:ascii="Calibri" w:hAnsi="Calibri" w:cs="Calibri"/>
+        </w:rPr>
+        <w:instrText xml:space="preserve"> SEQ Figure \* ARABIC </w:instrText>
+      </w:r>
+      <w:r>
+        <w:rPr>
+          <w:rFonts w:ascii="Calibri" w:hAnsi="Calibri" w:cs="Calibri"/>
+        </w:rPr>
+        <w:fldChar w:fldCharType="separate"/>
+      </w:r>
+      <w:r>
+        <w:rPr>
+          <w:rFonts w:ascii="Calibri" w:hAnsi="Calibri" w:cs="Calibri"/>
+          <w:noProof/>
+        </w:rPr>
+        <w:t>5</w:t>
+      </w:r>
+      <w:r>
+        <w:rPr>
+          <w:rFonts w:ascii="Calibri" w:hAnsi="Calibri" w:cs="Calibri"/>
+        </w:rPr>
+        <w:fldChar w:fldCharType="end"/>
+      </w:r>
+      <w:r>
+        <w:rPr>
+          <w:rFonts w:ascii="Calibri" w:hAnsi="Calibri" w:cs="Calibri"/>
+        </w:rPr>
+        <w:t xml:space="preserve">. </w:t>
+      </w:r>
+      <w:r>
+        <w:rPr>
+          <w:rFonts w:ascii="Calibri" w:hAnsi="Calibri" w:cs="Calibri"/>
+        </w:rPr>
+        <w:t xml:space="preserve">Right: </w:t>
+      </w:r>
+      <w:r>
+        <w:rPr>
+          <w:rFonts w:ascii="Calibri" w:hAnsi="Calibri" w:cs="Calibri"/>
+        </w:rPr>
+        <w:t>The image plane of the Rx plane relative to the flat CF plate on M2</w:t>
+      </w:r>
+      <w:r>
+        <w:rPr>
+          <w:rFonts w:ascii="Calibri" w:hAnsi="Calibri" w:cs="Calibri"/>
+        </w:rPr>
+        <w:t xml:space="preserve">; Left: Imaginary fields on the plane. </w:t>
+      </w:r>
+    </w:p>
+    <w:p>
+      <w:pPr>
+        <w:rPr>
+          <w:rFonts w:ascii="Calibri" w:hAnsi="Calibri" w:cs="Calibri"/>
+        </w:rPr>
+      </w:pPr>
+      <w:r>
+        <w:rPr>
+          <w:rFonts w:ascii="Calibri" w:hAnsi="Calibri" w:cs="Calibri"/>
+        </w:rPr>
+        <w:t xml:space="preserve">The fields on M1 </w:t>
+      </w:r>
+      <w:r>
+        <w:rPr>
+          <w:rFonts w:ascii="Calibri" w:hAnsi="Calibri" w:cs="Calibri"/>
+        </w:rPr>
+        <w:t>are</w:t>
+      </w:r>
+      <w:r>
+        <w:rPr>
+          <w:rFonts w:ascii="Calibri" w:hAnsi="Calibri" w:cs="Calibri"/>
+        </w:rPr>
+        <w:t xml:space="preserve"> the sum of the scattered fields from the two intermediate planes and shown below. We can see the strong diffraction </w:t>
+      </w:r>
+      <w:r>
+        <w:rPr>
+          <w:rFonts w:ascii="Calibri" w:hAnsi="Calibri" w:cs="Calibri"/>
+        </w:rPr>
+        <w:t xml:space="preserve">that is </w:t>
+      </w:r>
+      <w:r>
+        <w:rPr>
+          <w:rFonts w:ascii="Calibri" w:hAnsi="Calibri" w:cs="Calibri"/>
+        </w:rPr>
+        <w:t xml:space="preserve">caused by the </w:t>
+      </w:r>
+      <w:r>
+        <w:rPr>
+          <w:rFonts w:ascii="Calibri" w:hAnsi="Calibri" w:cs="Calibri"/>
+        </w:rPr>
+        <w:t>discontinuity</w:t>
+      </w:r>
+      <w:r>
+        <w:rPr>
+          <w:rFonts w:ascii="Calibri" w:hAnsi="Calibri" w:cs="Calibri"/>
+        </w:rPr>
+        <w:t xml:space="preserve"> on surface of M2.</w:t>
+      </w:r>
+      <w:r>
+        <w:rPr>
+          <w:rFonts w:ascii="Calibri" w:hAnsi="Calibri" w:cs="Calibri"/>
+        </w:rPr>
+        <w:t xml:space="preserve"> </w:t>
+      </w:r>
+    </w:p>
+    <w:p>
+      <w:pPr>
+        <w:keepNext/>
+        <w:jc w:val="center"/>
+        <w:rPr>
+          <w:rFonts w:ascii="Calibri" w:hAnsi="Calibri" w:cs="Calibri"/>
+        </w:rPr>
+      </w:pPr>
+      <w:r>
+        <w:rPr>
+          <w:rFonts w:ascii="Calibri" w:hAnsi="Calibri" w:cs="Calibri"/>
+          <w:noProof/>
+        </w:rPr>
+        <w:drawing>
+          <wp:inline distT="0" distB="0" distL="0" distR="0" wp14:anchorId="08F9E0DF" wp14:editId="77D8B27C">
+            <wp:extent cx="2640016" cy="2080895"/>
+            <wp:effectExtent l="0" t="0" r="8255" b="0"/>
+            <wp:docPr id="583245843" name="Picture 3" descr="A comparison of a heat map&#10;&#10;Description automatically generated with medium confidence"/>
+            <wp:cNvGraphicFramePr>
+              <a:graphicFrameLocks xmlns:a="http://schemas.openxmlformats.org/drawingml/2006/main" noChangeAspect="1"/>
+            </wp:cNvGraphicFramePr>
+            <a:graphic xmlns:a="http://schemas.openxmlformats.org/drawingml/2006/main">
+              <a:graphicData uri="http://schemas.openxmlformats.org/drawingml/2006/picture">
+                <pic:pic xmlns:pic="http://schemas.openxmlformats.org/drawingml/2006/picture">
+                  <pic:nvPicPr>
+                    <pic:cNvPr id="583245843" name="Picture 3" descr="A comparison of a heat map&#10;&#10;Description automatically generated with medium confidence"/>
+                    <pic:cNvPicPr/>
+                  </pic:nvPicPr>
+                  <pic:blipFill>
+                    <a:blip r:embed="rId12">
+                      <a:extLst>
+                        <a:ext uri="{28A0092B-C50C-407E-A947-70E740481C1C}">
+                          <a14:useLocalDpi xmlns:a14="http://schemas.microsoft.com/office/drawing/2010/main" val="0"/>
+                        </a:ext>
+                      </a:extLst>
+                    </a:blip>
+                    <a:stretch>
+                      <a:fillRect/>
+                    </a:stretch>
+                  </pic:blipFill>
+                  <pic:spPr>
+                    <a:xfrm>
+                      <a:off x="0" y="0"/>
+                      <a:ext cx="2651718" cy="2090119"/>
+                    </a:xfrm>
+                    <a:prstGeom prst="rect">
+                      <a:avLst/>
+                    </a:prstGeom>
+                  </pic:spPr>
+                </pic:pic>
+              </a:graphicData>
+            </a:graphic>
+          </wp:inline>
+        </w:drawing>
+      </w:r>
+    </w:p>
+    <w:p>
+      <w:pPr>
+        <w:pStyle w:val="Caption"/>
+        <w:jc w:val="center"/>
+        <w:rPr>
+          <w:rFonts w:ascii="Calibri" w:hAnsi="Calibri" w:cs="Calibri"/>
+        </w:rPr>
+      </w:pPr>
+      <w:r>
+        <w:rPr>
+          <w:rFonts w:ascii="Calibri" w:hAnsi="Calibri" w:cs="Calibri"/>
+        </w:rPr>
+        <w:t xml:space="preserve">Figure </w:t>
+      </w:r>
+      <w:r>
+        <w:rPr>
+          <w:rFonts w:ascii="Calibri" w:hAnsi="Calibri" w:cs="Calibri"/>
+        </w:rPr>
+        <w:fldChar w:fldCharType="begin"/>
+      </w:r>
+      <w:r>
+        <w:rPr>
+          <w:rFonts w:ascii="Calibri" w:hAnsi="Calibri" w:cs="Calibri"/>
+        </w:rPr>
+        <w:instrText xml:space="preserve"> SEQ Figure \* ARABIC </w:instrText>
+      </w:r>
+      <w:r>
+        <w:rPr>
+          <w:rFonts w:ascii="Calibri" w:hAnsi="Calibri" w:cs="Calibri"/>
+        </w:rPr>
+        <w:fldChar w:fldCharType="separate"/>
+      </w:r>
+      <w:r>
+        <w:rPr>
+          <w:rFonts w:ascii="Calibri" w:hAnsi="Calibri" w:cs="Calibri"/>
+          <w:noProof/>
+        </w:rPr>
+        <w:t>6</w:t>
+      </w:r>
+      <w:r>
+        <w:rPr>
+          <w:rFonts w:ascii="Calibri" w:hAnsi="Calibri" w:cs="Calibri"/>
+        </w:rPr>
+        <w:fldChar w:fldCharType="end"/>
+      </w:r>
+      <w:r>
+        <w:rPr>
+          <w:rFonts w:ascii="Calibri" w:hAnsi="Calibri" w:cs="Calibri"/>
+        </w:rPr>
+        <w:t>. Fields on M1 surface and Carbon Fibre plane.</w:t>
+      </w:r>
+    </w:p>
+    <w:p>
+      <w:pPr>
+        <w:rPr>
+          <w:rFonts w:ascii="Calibri" w:hAnsi="Calibri" w:cs="Calibri"/>
+        </w:rPr>
+      </w:pPr>
+      <w:r>
+        <w:rPr>
+          <w:rFonts w:ascii="Calibri" w:hAnsi="Calibri" w:cs="Calibri" w:hint="eastAsia"/>
+        </w:rPr>
+        <w:t xml:space="preserve">Then the beam map of the partially constructed antenna can be </w:t>
+      </w:r>
+      <w:r>
+        <w:rPr>
+          <w:rFonts w:ascii="Calibri" w:hAnsi="Calibri" w:cs="Calibri"/>
+        </w:rPr>
+        <w:t>calculated from the fields on M1</w:t>
+      </w:r>
+      <w:r>
+        <w:rPr>
+          <w:rFonts w:ascii="Calibri" w:hAnsi="Calibri" w:cs="Calibri" w:hint="eastAsia"/>
+        </w:rPr>
+        <w:t>.</w:t>
+      </w:r>
+    </w:p>
+    <w:p>
+      <w:pPr>
+        <w:keepNext/>
+        <w:jc w:val="center"/>
+      </w:pPr>
+      <w:r>
+        <w:rPr>
+          <w:rFonts w:ascii="Calibri" w:hAnsi="Calibri" w:cs="Calibri" w:hint="eastAsia"/>
+          <w:noProof/>
+        </w:rPr>
+        <w:drawing>
+          <wp:inline distT="0" distB="0" distL="0" distR="0" wp14:anchorId="5DAA3778" wp14:editId="1D400539">
+            <wp:extent cx="5400675" cy="2096606"/>
+            <wp:effectExtent l="0" t="0" r="0" b="0"/>
+            <wp:docPr id="535432230" name="Picture 7" descr="A close-up of a graph&#10;&#10;Description automatically generated"/>
+            <wp:cNvGraphicFramePr>
+              <a:graphicFrameLocks xmlns:a="http://schemas.openxmlformats.org/drawingml/2006/main" noChangeAspect="1"/>
+            </wp:cNvGraphicFramePr>
+            <a:graphic xmlns:a="http://schemas.openxmlformats.org/drawingml/2006/main">
+              <a:graphicData uri="http://schemas.openxmlformats.org/drawingml/2006/picture">
+                <pic:pic xmlns:pic="http://schemas.openxmlformats.org/drawingml/2006/picture">
+                  <pic:nvPicPr>
+                    <pic:cNvPr id="535432230" name="Picture 7" descr="A close-up of a graph&#10;&#10;Description automatically generated"/>
+                    <pic:cNvPicPr/>
+                  </pic:nvPicPr>
+                  <pic:blipFill>
+                    <a:blip r:embed="rId13">
+                      <a:extLst>
+                        <a:ext uri="{28A0092B-C50C-407E-A947-70E740481C1C}">
+                          <a14:useLocalDpi xmlns:a14="http://schemas.microsoft.com/office/drawing/2010/main" val="0"/>
+                        </a:ext>
+                      </a:extLst>
+                    </a:blip>
+                    <a:stretch>
+                      <a:fillRect/>
+                    </a:stretch>
+                  </pic:blipFill>
+                  <pic:spPr>
+                    <a:xfrm>
+                      <a:off x="0" y="0"/>
+                      <a:ext cx="5404545" cy="2098108"/>
+                    </a:xfrm>
+                    <a:prstGeom prst="rect">
+                      <a:avLst/>
+                    </a:prstGeom>
+                  </pic:spPr>
+                </pic:pic>
+              </a:graphicData>
+            </a:graphic>
+          </wp:inline>
+        </w:drawing>
+      </w:r>
+    </w:p>
+    <w:p>
+      <w:pPr>
+        <w:pStyle w:val="Caption"/>
+        <w:jc w:val="center"/>
+        <w:rPr>
+          <w:rFonts w:ascii="Calibri" w:hAnsi="Calibri" w:cs="Calibri" w:hint="eastAsia"/>
+        </w:rPr>
+      </w:pPr>
+      <w:r>
+        <w:t xml:space="preserve">Figure </w:t>
+      </w:r>
+      <w:r>
+        <w:fldChar w:fldCharType="begin"/>
+      </w:r>
+      <w:r>
+        <w:instrText xml:space="preserve"> SEQ Figure \* ARABIC </w:instrText>
+      </w:r>
+      <w:r>
+        <w:fldChar w:fldCharType="separate"/>
+      </w:r>
+      <w:r>
+        <w:rPr>
+          <w:noProof/>
+        </w:rPr>
+        <w:t>7</w:t>
+      </w:r>
+      <w:r>
+        <w:fldChar w:fldCharType="end"/>
+      </w:r>
+      <w:r>
+        <w:rPr>
           <w:rFonts w:hint="eastAsia"/>
         </w:rPr>
-        <w:t xml:space="preserve">. Carbon </w:t>
-      </w:r>
-      <w:proofErr w:type="spellStart"/>
-      <w:r>
-        <w:rPr>
-          <w:rFonts w:hint="eastAsia"/>
-        </w:rPr>
-        <w:t>fiber</w:t>
-      </w:r>
-      <w:proofErr w:type="spellEnd"/>
-      <w:r>
-        <w:rPr>
-          <w:rFonts w:hint="eastAsia"/>
-        </w:rPr>
-        <w:t xml:space="preserve"> plates and FYST panels.</w:t>
+        <w:t>. The beam map of the partially constructed antenna and CF plate. Left is its amplitude pattern, right is phase pattern.</w:t>
       </w:r>
     </w:p>
-    <w:p/>
+    <w:p>
+      <w:pPr>
+        <w:rPr>
+          <w:rFonts w:ascii="Calibri" w:hAnsi="Calibri" w:cs="Calibri" w:hint="eastAsia"/>
+        </w:rPr>
+      </w:pPr>
+      <w:r>
+        <w:rPr>
+          <w:rFonts w:ascii="Calibri" w:hAnsi="Calibri" w:cs="Calibri" w:hint="eastAsia"/>
+        </w:rPr>
+        <w:lastRenderedPageBreak/>
+        <w:t xml:space="preserve">In comparison to the beam map of the in figure 3, </w:t>
+      </w:r>
+    </w:p>
     <w:sectPr>
       <w:pgSz w:w="11906" w:h="16838"/>
       <w:pgMar w:top="1440" w:right="1440" w:bottom="1440" w:left="1440" w:header="708" w:footer="708" w:gutter="0"/>
@@ -2420,4 +3155,16 @@
     </a:ext>
   </a:extLst>
 </a:theme>
+</file>
+
+<file path=customXml/item1.xml><?xml version="1.0" encoding="utf-8"?>
+<b:Sources xmlns:b="http://schemas.openxmlformats.org/officeDocument/2006/bibliography" xmlns="http://schemas.openxmlformats.org/officeDocument/2006/bibliography" SelectedStyle="\APASixthEditionOfficeOnline.xsl" StyleName="APA" Version="6"/>
+</file>
+
+<file path=customXml/itemProps1.xml><?xml version="1.0" encoding="utf-8"?>
+<ds:datastoreItem xmlns:ds="http://schemas.openxmlformats.org/officeDocument/2006/customXml" ds:itemID="{8015E700-8935-49FE-AC52-6BC5FC81073F}">
+  <ds:schemaRefs>
+    <ds:schemaRef ds:uri="http://schemas.openxmlformats.org/officeDocument/2006/bibliography"/>
+  </ds:schemaRefs>
+</ds:datastoreItem>
 </file>
</xml_diff>